<commit_message>
Updates to the elastic wordspace images.
</commit_message>
<xml_diff>
--- a/survey/ELREQ-Survey-1-A4.docx
+++ b/survey/ELREQ-Survey-1-A4.docx
@@ -32375,8 +32375,6 @@
       <w:r>
         <w:t>as needed to meet line justification:</w:t>
       </w:r>
-      <w:bookmarkStart w:id="0" w:name="_GoBack"/>
-      <w:bookmarkEnd w:id="0"/>
     </w:p>
     <w:p>
       <w:pPr>
@@ -32404,7 +32402,7 @@
       <w:tblGrid>
         <w:gridCol w:w="2954"/>
         <w:gridCol w:w="2880"/>
-        <w:gridCol w:w="2954"/>
+        <w:gridCol w:w="3069"/>
       </w:tblGrid>
       <w:tr>
         <w:trPr>
@@ -32435,6 +32433,7 @@
                 <w:szCs w:val="36"/>
               </w:rPr>
             </w:pPr>
+            <w:bookmarkStart w:id="0" w:name="_GoBack"/>
             <w:r>
               <w:rPr>
                 <w:rFonts w:asciiTheme="majorHAnsi" w:hAnsiTheme="majorHAnsi"/>
@@ -32512,10 +32511,10 @@
               <mc:AlternateContent>
                 <mc:Choice Requires="wps">
                   <w:drawing>
-                    <wp:anchor distT="0" distB="0" distL="114300" distR="114300" simplePos="0" relativeHeight="251639808" behindDoc="0" locked="0" layoutInCell="0" allowOverlap="1" wp14:anchorId="69821F31" wp14:editId="4CBB2CF5">
+                    <wp:anchor distT="0" distB="0" distL="114300" distR="114300" simplePos="0" relativeHeight="251639808" behindDoc="0" locked="0" layoutInCell="0" allowOverlap="1" wp14:anchorId="69821F31" wp14:editId="4A2B10BD">
                       <wp:simplePos x="0" y="0"/>
                       <wp:positionH relativeFrom="column">
-                        <wp:posOffset>4801870</wp:posOffset>
+                        <wp:posOffset>4903470</wp:posOffset>
                       </wp:positionH>
                       <wp:positionV relativeFrom="paragraph">
                         <wp:posOffset>1764665</wp:posOffset>
@@ -32589,7 +32588,11 @@
                 </mc:Choice>
                 <mc:Fallback>
                   <w:pict>
-                    <v:shape id="_x0000_s1159" type="#_x0000_t202" style="position:absolute;left:0;text-align:left;margin-left:378.1pt;margin-top:138.95pt;width:20.25pt;height:17.6pt;z-index:251639808;visibility:visible;mso-wrap-style:square;mso-width-percent:0;mso-height-percent:0;mso-wrap-distance-left:9pt;mso-wrap-distance-top:0;mso-wrap-distance-right:9pt;mso-wrap-distance-bottom:0;mso-position-horizontal:absolute;mso-position-horizontal-relative:text;mso-position-vertical:absolute;mso-position-vertical-relative:text;mso-width-percent:0;mso-height-percent:0;mso-width-relative:margin;mso-height-relative:margin;v-text-anchor:top" o:gfxdata="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" o:allowincell="f" filled="f" stroked="f">
+                    <v:shapetype id="_x0000_t202" coordsize="21600,21600" o:spt="202" path="m,l,21600r21600,l21600,xe">
+                      <v:stroke joinstyle="miter"/>
+                      <v:path gradientshapeok="t" o:connecttype="rect"/>
+                    </v:shapetype>
+                    <v:shape id="_x0000_s1159" type="#_x0000_t202" style="position:absolute;left:0;text-align:left;margin-left:386.1pt;margin-top:138.95pt;width:20.25pt;height:17.6pt;z-index:251639808;visibility:visible;mso-wrap-style:square;mso-width-percent:0;mso-height-percent:0;mso-wrap-distance-left:9pt;mso-wrap-distance-top:0;mso-wrap-distance-right:9pt;mso-wrap-distance-bottom:0;mso-position-horizontal:absolute;mso-position-horizontal-relative:text;mso-position-vertical:absolute;mso-position-vertical-relative:text;mso-width-percent:0;mso-height-percent:0;mso-width-relative:margin;mso-height-relative:margin;v-text-anchor:top" o:gfxdata="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" o:allowincell="f" filled="f" stroked="f">
                       <v:textbox>
                         <w:txbxContent>
                           <w:p>
@@ -32628,10 +32631,10 @@
               <mc:AlternateContent>
                 <mc:Choice Requires="wps">
                   <w:drawing>
-                    <wp:anchor distT="0" distB="0" distL="114300" distR="114300" simplePos="0" relativeHeight="251638784" behindDoc="0" locked="0" layoutInCell="0" allowOverlap="1" wp14:anchorId="7FCAA451" wp14:editId="43B88BA5">
+                    <wp:anchor distT="0" distB="0" distL="114300" distR="114300" simplePos="0" relativeHeight="251638784" behindDoc="0" locked="0" layoutInCell="0" allowOverlap="1" wp14:anchorId="7FCAA451" wp14:editId="39213640">
                       <wp:simplePos x="0" y="0"/>
                       <wp:positionH relativeFrom="column">
-                        <wp:posOffset>4185920</wp:posOffset>
+                        <wp:posOffset>4287520</wp:posOffset>
                       </wp:positionH>
                       <wp:positionV relativeFrom="paragraph">
                         <wp:posOffset>1765300</wp:posOffset>
@@ -32705,7 +32708,7 @@
                 </mc:Choice>
                 <mc:Fallback>
                   <w:pict>
-                    <v:shape id="_x0000_s1160" type="#_x0000_t202" style="position:absolute;left:0;text-align:left;margin-left:329.6pt;margin-top:139pt;width:20.25pt;height:17.6pt;z-index:251638784;visibility:visible;mso-wrap-style:square;mso-width-percent:0;mso-height-percent:0;mso-wrap-distance-left:9pt;mso-wrap-distance-top:0;mso-wrap-distance-right:9pt;mso-wrap-distance-bottom:0;mso-position-horizontal:absolute;mso-position-horizontal-relative:text;mso-position-vertical:absolute;mso-position-vertical-relative:text;mso-width-percent:0;mso-height-percent:0;mso-width-relative:margin;mso-height-relative:margin;v-text-anchor:top" o:gfxdata="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" o:allowincell="f" filled="f" stroked="f">
+                    <v:shape id="_x0000_s1160" type="#_x0000_t202" style="position:absolute;left:0;text-align:left;margin-left:337.6pt;margin-top:139pt;width:20.25pt;height:17.6pt;z-index:251638784;visibility:visible;mso-wrap-style:square;mso-width-percent:0;mso-height-percent:0;mso-wrap-distance-left:9pt;mso-wrap-distance-top:0;mso-wrap-distance-right:9pt;mso-wrap-distance-bottom:0;mso-position-horizontal:absolute;mso-position-horizontal-relative:text;mso-position-vertical:absolute;mso-position-vertical-relative:text;mso-width-percent:0;mso-height-percent:0;mso-width-relative:margin;mso-height-relative:margin;v-text-anchor:top" o:gfxdata="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" o:allowincell="f" filled="f" stroked="f">
                       <v:textbox>
                         <w:txbxContent>
                           <w:p>
@@ -32744,10 +32747,10 @@
               <mc:AlternateContent>
                 <mc:Choice Requires="wps">
                   <w:drawing>
-                    <wp:anchor distT="0" distB="0" distL="114300" distR="114300" simplePos="0" relativeHeight="251635712" behindDoc="0" locked="0" layoutInCell="0" allowOverlap="1" wp14:anchorId="23579133" wp14:editId="19D20E36">
+                    <wp:anchor distT="0" distB="0" distL="114300" distR="114300" simplePos="0" relativeHeight="251635712" behindDoc="0" locked="0" layoutInCell="0" allowOverlap="1" wp14:anchorId="23579133" wp14:editId="1F025FC8">
                       <wp:simplePos x="0" y="0"/>
                       <wp:positionH relativeFrom="column">
-                        <wp:posOffset>885190</wp:posOffset>
+                        <wp:posOffset>986790</wp:posOffset>
                       </wp:positionH>
                       <wp:positionV relativeFrom="paragraph">
                         <wp:posOffset>1765935</wp:posOffset>
@@ -32821,7 +32824,7 @@
                 </mc:Choice>
                 <mc:Fallback>
                   <w:pict>
-                    <v:shape id="_x0000_s1161" type="#_x0000_t202" style="position:absolute;left:0;text-align:left;margin-left:69.7pt;margin-top:139.05pt;width:20.25pt;height:17.6pt;z-index:251635712;visibility:visible;mso-wrap-style:square;mso-width-percent:0;mso-height-percent:0;mso-wrap-distance-left:9pt;mso-wrap-distance-top:0;mso-wrap-distance-right:9pt;mso-wrap-distance-bottom:0;mso-position-horizontal:absolute;mso-position-horizontal-relative:text;mso-position-vertical:absolute;mso-position-vertical-relative:text;mso-width-percent:0;mso-height-percent:0;mso-width-relative:margin;mso-height-relative:margin;v-text-anchor:top" o:gfxdata="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" o:allowincell="f" filled="f" stroked="f">
+                    <v:shape id="_x0000_s1161" type="#_x0000_t202" style="position:absolute;left:0;text-align:left;margin-left:77.7pt;margin-top:139.05pt;width:20.25pt;height:17.6pt;z-index:251635712;visibility:visible;mso-wrap-style:square;mso-width-percent:0;mso-height-percent:0;mso-wrap-distance-left:9pt;mso-wrap-distance-top:0;mso-wrap-distance-right:9pt;mso-wrap-distance-bottom:0;mso-position-horizontal:absolute;mso-position-horizontal-relative:text;mso-position-vertical:absolute;mso-position-vertical-relative:text;mso-width-percent:0;mso-height-percent:0;mso-width-relative:margin;mso-height-relative:margin;v-text-anchor:top" o:gfxdata="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" o:allowincell="f" filled="f" stroked="f">
                       <v:textbox>
                         <w:txbxContent>
                           <w:p>
@@ -32860,10 +32863,10 @@
               <mc:AlternateContent>
                 <mc:Choice Requires="wps">
                   <w:drawing>
-                    <wp:anchor distT="0" distB="0" distL="114300" distR="114300" simplePos="0" relativeHeight="251634688" behindDoc="0" locked="0" layoutInCell="0" allowOverlap="1" wp14:anchorId="0158E566" wp14:editId="2A77FC38">
+                    <wp:anchor distT="0" distB="0" distL="114300" distR="114300" simplePos="0" relativeHeight="251634688" behindDoc="0" locked="0" layoutInCell="0" allowOverlap="1" wp14:anchorId="0158E566" wp14:editId="4BF55D20">
                       <wp:simplePos x="0" y="0"/>
                       <wp:positionH relativeFrom="column">
-                        <wp:posOffset>571500</wp:posOffset>
+                        <wp:posOffset>673100</wp:posOffset>
                       </wp:positionH>
                       <wp:positionV relativeFrom="paragraph">
                         <wp:posOffset>1765300</wp:posOffset>
@@ -32937,7 +32940,7 @@
                 </mc:Choice>
                 <mc:Fallback>
                   <w:pict>
-                    <v:shape id="_x0000_s1162" type="#_x0000_t202" style="position:absolute;left:0;text-align:left;margin-left:45pt;margin-top:139pt;width:20.25pt;height:17.6pt;z-index:251634688;visibility:visible;mso-wrap-style:square;mso-width-percent:0;mso-height-percent:0;mso-wrap-distance-left:9pt;mso-wrap-distance-top:0;mso-wrap-distance-right:9pt;mso-wrap-distance-bottom:0;mso-position-horizontal:absolute;mso-position-horizontal-relative:text;mso-position-vertical:absolute;mso-position-vertical-relative:text;mso-width-percent:0;mso-height-percent:0;mso-width-relative:margin;mso-height-relative:margin;v-text-anchor:top" o:gfxdata="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" o:allowincell="f" filled="f" stroked="f">
+                    <v:shape id="_x0000_s1162" type="#_x0000_t202" style="position:absolute;left:0;text-align:left;margin-left:53pt;margin-top:139pt;width:20.25pt;height:17.6pt;z-index:251634688;visibility:visible;mso-wrap-style:square;mso-width-percent:0;mso-height-percent:0;mso-wrap-distance-left:9pt;mso-wrap-distance-top:0;mso-wrap-distance-right:9pt;mso-wrap-distance-bottom:0;mso-position-horizontal:absolute;mso-position-horizontal-relative:text;mso-position-vertical:absolute;mso-position-vertical-relative:text;mso-width-percent:0;mso-height-percent:0;mso-width-relative:margin;mso-height-relative:margin;v-text-anchor:top" o:gfxdata="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" o:allowincell="f" filled="f" stroked="f">
                       <v:textbox>
                         <w:txbxContent>
                           <w:p>
@@ -32976,10 +32979,10 @@
               <mc:AlternateContent>
                 <mc:Choice Requires="wps">
                   <w:drawing>
-                    <wp:anchor distT="0" distB="0" distL="114300" distR="114300" simplePos="0" relativeHeight="251637760" behindDoc="0" locked="0" layoutInCell="0" allowOverlap="1" wp14:anchorId="7A1D9F06" wp14:editId="5813B893">
+                    <wp:anchor distT="0" distB="0" distL="114300" distR="114300" simplePos="0" relativeHeight="251637760" behindDoc="0" locked="0" layoutInCell="0" allowOverlap="1" wp14:anchorId="7A1D9F06" wp14:editId="22C3C8A6">
                       <wp:simplePos x="0" y="0"/>
                       <wp:positionH relativeFrom="column">
-                        <wp:posOffset>2778760</wp:posOffset>
+                        <wp:posOffset>2880360</wp:posOffset>
                       </wp:positionH>
                       <wp:positionV relativeFrom="paragraph">
                         <wp:posOffset>1764665</wp:posOffset>
@@ -33053,7 +33056,7 @@
                 </mc:Choice>
                 <mc:Fallback>
                   <w:pict>
-                    <v:shape id="_x0000_s1163" type="#_x0000_t202" style="position:absolute;left:0;text-align:left;margin-left:218.8pt;margin-top:138.95pt;width:20.25pt;height:17.6pt;z-index:251637760;visibility:visible;mso-wrap-style:square;mso-width-percent:0;mso-height-percent:0;mso-wrap-distance-left:9pt;mso-wrap-distance-top:0;mso-wrap-distance-right:9pt;mso-wrap-distance-bottom:0;mso-position-horizontal:absolute;mso-position-horizontal-relative:text;mso-position-vertical:absolute;mso-position-vertical-relative:text;mso-width-percent:0;mso-height-percent:0;mso-width-relative:margin;mso-height-relative:margin;v-text-anchor:top" o:gfxdata="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" o:allowincell="f" filled="f" stroked="f">
+                    <v:shape id="_x0000_s1163" type="#_x0000_t202" style="position:absolute;left:0;text-align:left;margin-left:226.8pt;margin-top:138.95pt;width:20.25pt;height:17.6pt;z-index:251637760;visibility:visible;mso-wrap-style:square;mso-width-percent:0;mso-height-percent:0;mso-wrap-distance-left:9pt;mso-wrap-distance-top:0;mso-wrap-distance-right:9pt;mso-wrap-distance-bottom:0;mso-position-horizontal:absolute;mso-position-horizontal-relative:text;mso-position-vertical:absolute;mso-position-vertical-relative:text;mso-width-percent:0;mso-height-percent:0;mso-width-relative:margin;mso-height-relative:margin;v-text-anchor:top" o:gfxdata="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" o:allowincell="f" filled="f" stroked="f">
                       <v:textbox>
                         <w:txbxContent>
                           <w:p>
@@ -33092,10 +33095,10 @@
               <mc:AlternateContent>
                 <mc:Choice Requires="wps">
                   <w:drawing>
-                    <wp:anchor distT="0" distB="0" distL="114300" distR="114300" simplePos="0" relativeHeight="251636736" behindDoc="0" locked="0" layoutInCell="0" allowOverlap="1" wp14:anchorId="605581E5" wp14:editId="079CBD24">
+                    <wp:anchor distT="0" distB="0" distL="114300" distR="114300" simplePos="0" relativeHeight="251636736" behindDoc="0" locked="0" layoutInCell="0" allowOverlap="1" wp14:anchorId="605581E5" wp14:editId="140BC651">
                       <wp:simplePos x="0" y="0"/>
                       <wp:positionH relativeFrom="column">
-                        <wp:posOffset>2308225</wp:posOffset>
+                        <wp:posOffset>2409825</wp:posOffset>
                       </wp:positionH>
                       <wp:positionV relativeFrom="paragraph">
                         <wp:posOffset>1765300</wp:posOffset>
@@ -33169,7 +33172,7 @@
                 </mc:Choice>
                 <mc:Fallback>
                   <w:pict>
-                    <v:shape id="_x0000_s1164" type="#_x0000_t202" style="position:absolute;left:0;text-align:left;margin-left:181.75pt;margin-top:139pt;width:20.25pt;height:17.6pt;z-index:251636736;visibility:visible;mso-wrap-style:square;mso-width-percent:0;mso-height-percent:0;mso-wrap-distance-left:9pt;mso-wrap-distance-top:0;mso-wrap-distance-right:9pt;mso-wrap-distance-bottom:0;mso-position-horizontal:absolute;mso-position-horizontal-relative:text;mso-position-vertical:absolute;mso-position-vertical-relative:text;mso-width-percent:0;mso-height-percent:0;mso-width-relative:margin;mso-height-relative:margin;v-text-anchor:top" o:gfxdata="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" o:allowincell="f" filled="f" stroked="f">
+                    <v:shape id="_x0000_s1164" type="#_x0000_t202" style="position:absolute;left:0;text-align:left;margin-left:189.75pt;margin-top:139pt;width:20.25pt;height:17.6pt;z-index:251636736;visibility:visible;mso-wrap-style:square;mso-width-percent:0;mso-height-percent:0;mso-wrap-distance-left:9pt;mso-wrap-distance-top:0;mso-wrap-distance-right:9pt;mso-wrap-distance-bottom:0;mso-position-horizontal:absolute;mso-position-horizontal-relative:text;mso-position-vertical:absolute;mso-position-vertical-relative:text;mso-width-percent:0;mso-height-percent:0;mso-width-relative:margin;mso-height-relative:margin;v-text-anchor:top" o:gfxdata="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" o:allowincell="f" filled="f" stroked="f">
                       <v:textbox>
                         <w:txbxContent>
                           <w:p>
@@ -33204,53 +33207,31 @@
               <w:jc w:val="center"/>
             </w:pPr>
             <w:r>
-              <w:rPr>
-                <w:noProof/>
-              </w:rPr>
-              <w:drawing>
-                <wp:inline distT="0" distB="0" distL="0" distR="0" wp14:anchorId="0BFB4147" wp14:editId="41040940">
-                  <wp:extent cx="1143000" cy="2266950"/>
-                  <wp:effectExtent l="19050" t="0" r="0" b="0"/>
-                  <wp:docPr id="31" name="Picture 1"/>
-                  <wp:cNvGraphicFramePr/>
-                  <a:graphic xmlns:a="http://schemas.openxmlformats.org/drawingml/2006/main">
-                    <a:graphicData uri="http://schemas.openxmlformats.org/drawingml/2006/picture">
-                      <pic:pic xmlns:pic="http://schemas.openxmlformats.org/drawingml/2006/picture">
-                        <pic:nvPicPr>
-                          <pic:cNvPr id="1026" name="Picture 2"/>
-                          <pic:cNvPicPr>
-                            <a:picLocks noGrp="1" noChangeAspect="1" noChangeArrowheads="1"/>
-                          </pic:cNvPicPr>
-                        </pic:nvPicPr>
-                        <pic:blipFill>
-                          <a:blip r:embed="rId21"/>
-                          <a:srcRect/>
-                          <a:stretch>
-                            <a:fillRect/>
-                          </a:stretch>
-                        </pic:blipFill>
-                        <pic:spPr bwMode="auto">
-                          <a:xfrm>
-                            <a:off x="0" y="0"/>
-                            <a:ext cx="1143000" cy="2266950"/>
-                          </a:xfrm>
-                          <a:prstGeom prst="rect">
-                            <a:avLst/>
-                          </a:prstGeom>
-                          <a:noFill/>
-                          <a:ln w="9525">
-                            <a:noFill/>
-                            <a:miter lim="800000"/>
-                            <a:headEnd/>
-                            <a:tailEnd/>
-                          </a:ln>
-                          <a:effectLst/>
-                        </pic:spPr>
-                      </pic:pic>
-                    </a:graphicData>
-                  </a:graphic>
-                </wp:inline>
-              </w:drawing>
+              <w:object w:dxaOrig="2155" w:dyaOrig="3654" w14:anchorId="60E7ACE7">
+                <v:shapetype id="_x0000_t75" coordsize="21600,21600" o:spt="75" o:preferrelative="t" path="m@4@5l@4@11@9@11@9@5xe" filled="f" stroked="f">
+                  <v:stroke joinstyle="miter"/>
+                  <v:formulas>
+                    <v:f eqn="if lineDrawn pixelLineWidth 0"/>
+                    <v:f eqn="sum @0 1 0"/>
+                    <v:f eqn="sum 0 0 @1"/>
+                    <v:f eqn="prod @2 1 2"/>
+                    <v:f eqn="prod @3 21600 pixelWidth"/>
+                    <v:f eqn="prod @3 21600 pixelHeight"/>
+                    <v:f eqn="sum @0 0 1"/>
+                    <v:f eqn="prod @6 1 2"/>
+                    <v:f eqn="prod @7 21600 pixelWidth"/>
+                    <v:f eqn="sum @8 21600 0"/>
+                    <v:f eqn="prod @7 21600 pixelHeight"/>
+                    <v:f eqn="sum @10 21600 0"/>
+                  </v:formulas>
+                  <v:path o:extrusionok="f" gradientshapeok="t" o:connecttype="rect"/>
+                  <o:lock v:ext="edit" aspectratio="t"/>
+                </v:shapetype>
+                <v:shape id="_x0000_i1026" type="#_x0000_t75" style="width:107.75pt;height:182.7pt" o:ole="">
+                  <v:imagedata r:id="rId21" o:title=""/>
+                </v:shape>
+                <o:OLEObject Type="Embed" ProgID="Visio.Drawing.11" ShapeID="_x0000_i1026" DrawAspect="Content" ObjectID="_1539757749" r:id="rId22"/>
+              </w:object>
             </w:r>
           </w:p>
           <w:p>
@@ -33320,53 +33301,12 @@
               <w:jc w:val="center"/>
             </w:pPr>
             <w:r>
-              <w:rPr>
-                <w:noProof/>
-              </w:rPr>
-              <w:drawing>
-                <wp:inline distT="0" distB="0" distL="0" distR="0" wp14:anchorId="62593FE7" wp14:editId="14F56BC5">
-                  <wp:extent cx="1209675" cy="2609850"/>
-                  <wp:effectExtent l="19050" t="0" r="9525" b="0"/>
-                  <wp:docPr id="32" name="Picture 32"/>
-                  <wp:cNvGraphicFramePr/>
-                  <a:graphic xmlns:a="http://schemas.openxmlformats.org/drawingml/2006/main">
-                    <a:graphicData uri="http://schemas.openxmlformats.org/drawingml/2006/picture">
-                      <pic:pic xmlns:pic="http://schemas.openxmlformats.org/drawingml/2006/picture">
-                        <pic:nvPicPr>
-                          <pic:cNvPr id="1027" name="Picture 3"/>
-                          <pic:cNvPicPr>
-                            <a:picLocks noChangeAspect="1" noChangeArrowheads="1"/>
-                          </pic:cNvPicPr>
-                        </pic:nvPicPr>
-                        <pic:blipFill>
-                          <a:blip r:embed="rId22"/>
-                          <a:srcRect/>
-                          <a:stretch>
-                            <a:fillRect/>
-                          </a:stretch>
-                        </pic:blipFill>
-                        <pic:spPr bwMode="auto">
-                          <a:xfrm>
-                            <a:off x="0" y="0"/>
-                            <a:ext cx="1209675" cy="2609850"/>
-                          </a:xfrm>
-                          <a:prstGeom prst="rect">
-                            <a:avLst/>
-                          </a:prstGeom>
-                          <a:noFill/>
-                          <a:ln w="9525">
-                            <a:noFill/>
-                            <a:miter lim="800000"/>
-                            <a:headEnd/>
-                            <a:tailEnd/>
-                          </a:ln>
-                          <a:effectLst/>
-                        </pic:spPr>
-                      </pic:pic>
-                    </a:graphicData>
-                  </a:graphic>
-                </wp:inline>
-              </w:drawing>
+              <w:object w:dxaOrig="2294" w:dyaOrig="4136" w14:anchorId="1D429EDF">
+                <v:shape id="_x0000_i1025" type="#_x0000_t75" style="width:114.7pt;height:206.8pt" o:ole="">
+                  <v:imagedata r:id="rId23" o:title=""/>
+                </v:shape>
+                <o:OLEObject Type="Embed" ProgID="Visio.Drawing.11" ShapeID="_x0000_i1025" DrawAspect="Content" ObjectID="_1539757750" r:id="rId24"/>
+              </w:object>
             </w:r>
           </w:p>
           <w:p>
@@ -33429,53 +33369,12 @@
               <w:jc w:val="center"/>
             </w:pPr>
             <w:r>
-              <w:rPr>
-                <w:noProof/>
-              </w:rPr>
-              <w:drawing>
-                <wp:inline distT="0" distB="0" distL="0" distR="0" wp14:anchorId="58B4B1F5" wp14:editId="271BF705">
-                  <wp:extent cx="1562100" cy="2609850"/>
-                  <wp:effectExtent l="19050" t="0" r="0" b="0"/>
-                  <wp:docPr id="33" name="Picture 33"/>
-                  <wp:cNvGraphicFramePr/>
-                  <a:graphic xmlns:a="http://schemas.openxmlformats.org/drawingml/2006/main">
-                    <a:graphicData uri="http://schemas.openxmlformats.org/drawingml/2006/picture">
-                      <pic:pic xmlns:pic="http://schemas.openxmlformats.org/drawingml/2006/picture">
-                        <pic:nvPicPr>
-                          <pic:cNvPr id="1028" name="Picture 4"/>
-                          <pic:cNvPicPr>
-                            <a:picLocks noChangeAspect="1" noChangeArrowheads="1"/>
-                          </pic:cNvPicPr>
-                        </pic:nvPicPr>
-                        <pic:blipFill>
-                          <a:blip r:embed="rId23"/>
-                          <a:srcRect/>
-                          <a:stretch>
-                            <a:fillRect/>
-                          </a:stretch>
-                        </pic:blipFill>
-                        <pic:spPr bwMode="auto">
-                          <a:xfrm>
-                            <a:off x="0" y="0"/>
-                            <a:ext cx="1562100" cy="2609850"/>
-                          </a:xfrm>
-                          <a:prstGeom prst="rect">
-                            <a:avLst/>
-                          </a:prstGeom>
-                          <a:noFill/>
-                          <a:ln w="9525">
-                            <a:noFill/>
-                            <a:miter lim="800000"/>
-                            <a:headEnd/>
-                            <a:tailEnd/>
-                          </a:ln>
-                          <a:effectLst/>
-                        </pic:spPr>
-                      </pic:pic>
-                    </a:graphicData>
-                  </a:graphic>
-                </wp:inline>
-              </w:drawing>
+              <w:object w:dxaOrig="2852" w:dyaOrig="4136" w14:anchorId="22079EA9">
+                <v:shape id="_x0000_i1027" type="#_x0000_t75" style="width:142.6pt;height:206.8pt" o:ole="">
+                  <v:imagedata r:id="rId25" o:title=""/>
+                </v:shape>
+                <o:OLEObject Type="Embed" ProgID="Visio.Drawing.11" ShapeID="_x0000_i1027" DrawAspect="Content" ObjectID="_1539757751" r:id="rId26"/>
+              </w:object>
             </w:r>
           </w:p>
           <w:p>
@@ -33507,6 +33406,7 @@
         </w:tc>
       </w:tr>
     </w:tbl>
+    <w:bookmarkEnd w:id="0"/>
     <w:p>
       <w:pPr>
         <w:jc w:val="center"/>
@@ -33970,7 +33870,7 @@
                     <pic:cNvPicPr/>
                   </pic:nvPicPr>
                   <pic:blipFill>
-                    <a:blip r:embed="rId24">
+                    <a:blip r:embed="rId27">
                       <a:extLst>
                         <a:ext uri="{28A0092B-C50C-407E-A947-70E740481C1C}">
                           <a14:useLocalDpi xmlns:a14="http://schemas.microsoft.com/office/drawing/2010/main" val="0"/>
@@ -40146,7 +40046,7 @@
                     <pic:cNvPicPr/>
                   </pic:nvPicPr>
                   <pic:blipFill>
-                    <a:blip r:embed="rId25">
+                    <a:blip r:embed="rId28">
                       <a:extLst>
                         <a:ext uri="{28A0092B-C50C-407E-A947-70E740481C1C}">
                           <a14:useLocalDpi xmlns:a14="http://schemas.microsoft.com/office/drawing/2010/main" val="0"/>
@@ -49366,7 +49266,7 @@
 </file>
 
 <file path=customXml/itemProps1.xml><?xml version="1.0" encoding="utf-8"?>
-<ds:datastoreItem xmlns:ds="http://schemas.openxmlformats.org/officeDocument/2006/customXml" ds:itemID="{335F5107-1B38-4818-AC62-EE719A851183}">
+<ds:datastoreItem xmlns:ds="http://schemas.openxmlformats.org/officeDocument/2006/customXml" ds:itemID="{6EBA5475-9E46-434B-99CA-98BC703FB6B3}">
   <ds:schemaRefs>
     <ds:schemaRef ds:uri="http://schemas.openxmlformats.org/officeDocument/2006/bibliography"/>
   </ds:schemaRefs>

</xml_diff>